<commit_message>
commit 32 menu, doc
</commit_message>
<xml_diff>
--- a/dev/docs/our_contacts.docx
+++ b/dev/docs/our_contacts.docx
@@ -5,14 +5,14 @@
     <w:p>
       <w:pPr>
         <w:rPr>
-          <w:rFonts w:ascii="Times New Roman" w:hAnsi="Times New Roman" w:cs="Times New Roman"/>
-          <w:sz w:val="32"/>
-          <w:szCs w:val="32"/>
-        </w:rPr>
-      </w:pPr>
-      <w:r>
-        <w:rPr>
-          <w:rFonts w:ascii="Times New Roman" w:hAnsi="Times New Roman" w:cs="Times New Roman"/>
+          <w:rFonts w:ascii="Times New Roman" w:hAnsi="Times New Roman"/>
+          <w:sz w:val="32"/>
+          <w:szCs w:val="32"/>
+        </w:rPr>
+      </w:pPr>
+      <w:r>
+        <w:rPr>
+          <w:rFonts w:ascii="Times New Roman" w:hAnsi="Times New Roman"/>
           <w:sz w:val="32"/>
           <w:szCs w:val="32"/>
         </w:rPr>
@@ -21,7 +21,7 @@
       <w:proofErr w:type="spellStart"/>
       <w:r>
         <w:rPr>
-          <w:rFonts w:ascii="Times New Roman" w:hAnsi="Times New Roman" w:cs="Times New Roman"/>
+          <w:rFonts w:ascii="Times New Roman" w:hAnsi="Times New Roman"/>
           <w:sz w:val="32"/>
           <w:szCs w:val="32"/>
         </w:rPr>
@@ -30,7 +30,7 @@
       <w:proofErr w:type="spellEnd"/>
       <w:r>
         <w:rPr>
-          <w:rFonts w:ascii="Times New Roman" w:hAnsi="Times New Roman" w:cs="Times New Roman"/>
+          <w:rFonts w:ascii="Times New Roman" w:hAnsi="Times New Roman"/>
           <w:sz w:val="32"/>
           <w:szCs w:val="32"/>
         </w:rPr>
@@ -41,14 +41,14 @@
       <w:pPr>
         <w:spacing w:after="0"/>
         <w:rPr>
-          <w:rFonts w:ascii="Times New Roman" w:hAnsi="Times New Roman" w:cs="Times New Roman"/>
-          <w:sz w:val="32"/>
-          <w:szCs w:val="32"/>
-        </w:rPr>
-      </w:pPr>
-      <w:r>
-        <w:rPr>
-          <w:rFonts w:ascii="Times New Roman" w:hAnsi="Times New Roman" w:cs="Times New Roman"/>
+          <w:rFonts w:ascii="Times New Roman" w:hAnsi="Times New Roman"/>
+          <w:sz w:val="32"/>
+          <w:szCs w:val="32"/>
+        </w:rPr>
+      </w:pPr>
+      <w:r>
+        <w:rPr>
+          <w:rFonts w:ascii="Times New Roman" w:hAnsi="Times New Roman"/>
           <w:sz w:val="32"/>
           <w:szCs w:val="32"/>
         </w:rPr>
@@ -56,7 +56,7 @@
       </w:r>
       <w:r>
         <w:rPr>
-          <w:rFonts w:ascii="Times New Roman" w:hAnsi="Times New Roman" w:cs="Times New Roman"/>
+          <w:rFonts w:ascii="Times New Roman" w:hAnsi="Times New Roman"/>
           <w:sz w:val="32"/>
           <w:szCs w:val="32"/>
         </w:rPr>
@@ -65,7 +65,7 @@
       <w:proofErr w:type="spellStart"/>
       <w:r>
         <w:rPr>
-          <w:rFonts w:ascii="Times New Roman" w:hAnsi="Times New Roman" w:cs="Times New Roman"/>
+          <w:rFonts w:ascii="Times New Roman" w:hAnsi="Times New Roman"/>
           <w:sz w:val="32"/>
           <w:szCs w:val="32"/>
         </w:rPr>
@@ -74,7 +74,7 @@
       <w:proofErr w:type="spellEnd"/>
       <w:r>
         <w:rPr>
-          <w:rFonts w:ascii="Times New Roman" w:hAnsi="Times New Roman" w:cs="Times New Roman"/>
+          <w:rFonts w:ascii="Times New Roman" w:hAnsi="Times New Roman"/>
           <w:sz w:val="32"/>
           <w:szCs w:val="32"/>
         </w:rPr>
@@ -85,7 +85,7 @@
       <w:pPr>
         <w:spacing w:after="0"/>
         <w:rPr>
-          <w:rFonts w:ascii="Times New Roman" w:hAnsi="Times New Roman" w:cs="Times New Roman"/>
+          <w:rFonts w:ascii="Times New Roman" w:hAnsi="Times New Roman"/>
           <w:b/>
           <w:sz w:val="32"/>
           <w:szCs w:val="32"/>
@@ -96,7 +96,7 @@
       <w:pPr>
         <w:spacing w:after="0" w:line="240" w:lineRule="auto"/>
         <w:rPr>
-          <w:rFonts w:ascii="Times New Roman" w:hAnsi="Times New Roman" w:cs="Times New Roman"/>
+          <w:rFonts w:ascii="Times New Roman" w:hAnsi="Times New Roman"/>
           <w:b/>
           <w:sz w:val="32"/>
           <w:szCs w:val="32"/>
@@ -105,267 +105,227 @@
       </w:pPr>
       <w:r>
         <w:rPr>
-          <w:rFonts w:ascii="Times New Roman" w:hAnsi="Times New Roman" w:cs="Times New Roman"/>
+          <w:rFonts w:ascii="Times New Roman" w:hAnsi="Times New Roman"/>
           <w:b/>
           <w:sz w:val="32"/>
           <w:szCs w:val="32"/>
           <w:u w:val="single"/>
         </w:rPr>
-        <w:t xml:space="preserve">Адрес отдела продаж (сюда направлять </w:t>
-      </w:r>
-      <w:r>
-        <w:rPr>
-          <w:rFonts w:ascii="Times New Roman" w:hAnsi="Times New Roman" w:cs="Times New Roman"/>
+        <w:t>Адрес отдела продаж</w:t>
+      </w:r>
+      <w:bookmarkStart w:id="0" w:name="_GoBack"/>
+      <w:bookmarkEnd w:id="0"/>
+      <w:r>
+        <w:rPr>
+          <w:rFonts w:ascii="Times New Roman" w:hAnsi="Times New Roman"/>
           <w:b/>
           <w:sz w:val="32"/>
           <w:szCs w:val="32"/>
           <w:u w:val="single"/>
         </w:rPr>
-        <w:t>все договоры</w:t>
-      </w:r>
-      <w:r>
-        <w:rPr>
-          <w:rFonts w:ascii="Times New Roman" w:hAnsi="Times New Roman" w:cs="Times New Roman"/>
+        <w:t xml:space="preserve">: </w:t>
+      </w:r>
+    </w:p>
+    <w:p>
+      <w:pPr>
+        <w:spacing w:after="0" w:line="240" w:lineRule="auto"/>
+        <w:rPr>
+          <w:rFonts w:ascii="Times New Roman" w:hAnsi="Times New Roman"/>
           <w:b/>
           <w:sz w:val="32"/>
           <w:szCs w:val="32"/>
-          <w:u w:val="single"/>
+        </w:rPr>
+      </w:pPr>
+      <w:r>
+        <w:rPr>
+          <w:rFonts w:ascii="Times New Roman" w:hAnsi="Times New Roman"/>
+          <w:b/>
+          <w:sz w:val="32"/>
+          <w:szCs w:val="32"/>
+        </w:rPr>
+        <w:t xml:space="preserve">223049, Минский р-н, </w:t>
+      </w:r>
+      <w:proofErr w:type="spellStart"/>
+      <w:r>
+        <w:rPr>
+          <w:rFonts w:ascii="Times New Roman" w:hAnsi="Times New Roman"/>
+          <w:b/>
+          <w:sz w:val="32"/>
+          <w:szCs w:val="32"/>
+        </w:rPr>
+        <w:t>Щомыслицкий</w:t>
+      </w:r>
+      <w:proofErr w:type="spellEnd"/>
+      <w:r>
+        <w:rPr>
+          <w:rFonts w:ascii="Times New Roman" w:hAnsi="Times New Roman"/>
+          <w:b/>
+          <w:sz w:val="32"/>
+          <w:szCs w:val="32"/>
+        </w:rPr>
+        <w:t xml:space="preserve"> с/с, 19</w:t>
+      </w:r>
+      <w:r>
+        <w:rPr>
+          <w:rFonts w:ascii="Times New Roman" w:hAnsi="Times New Roman"/>
+          <w:b/>
+          <w:sz w:val="32"/>
+          <w:szCs w:val="32"/>
+        </w:rPr>
+        <w:t>/</w:t>
+      </w:r>
+      <w:r>
+        <w:rPr>
+          <w:rFonts w:ascii="Times New Roman" w:hAnsi="Times New Roman"/>
+          <w:b/>
+          <w:sz w:val="32"/>
+          <w:szCs w:val="32"/>
+        </w:rPr>
+        <w:t>4</w:t>
+      </w:r>
+    </w:p>
+    <w:p>
+      <w:pPr>
+        <w:spacing w:after="0"/>
+        <w:rPr>
+          <w:rFonts w:ascii="Times New Roman" w:hAnsi="Times New Roman"/>
+          <w:b/>
+          <w:sz w:val="32"/>
+          <w:szCs w:val="32"/>
+        </w:rPr>
+      </w:pPr>
+    </w:p>
+    <w:p>
+      <w:pPr>
+        <w:spacing w:after="0"/>
+        <w:rPr>
+          <w:rFonts w:ascii="Times New Roman" w:hAnsi="Times New Roman"/>
+          <w:sz w:val="32"/>
+          <w:szCs w:val="32"/>
+        </w:rPr>
+      </w:pPr>
+      <w:r>
+        <w:rPr>
+          <w:rFonts w:ascii="Times New Roman" w:hAnsi="Times New Roman"/>
+          <w:sz w:val="32"/>
+          <w:szCs w:val="32"/>
+        </w:rPr>
+        <w:t xml:space="preserve">Р/с </w:t>
+      </w:r>
+      <w:r>
+        <w:rPr>
+          <w:rFonts w:ascii="Times New Roman" w:hAnsi="Times New Roman"/>
+          <w:sz w:val="32"/>
+          <w:szCs w:val="32"/>
+          <w:lang w:val="en-US"/>
+        </w:rPr>
+        <w:t>BY</w:t>
+      </w:r>
+      <w:r>
+        <w:rPr>
+          <w:rFonts w:ascii="Times New Roman" w:hAnsi="Times New Roman"/>
+          <w:sz w:val="32"/>
+          <w:szCs w:val="32"/>
+        </w:rPr>
+        <w:t>06</w:t>
+      </w:r>
+      <w:r>
+        <w:rPr>
+          <w:rFonts w:ascii="Times New Roman" w:hAnsi="Times New Roman"/>
+          <w:sz w:val="32"/>
+          <w:szCs w:val="32"/>
+          <w:lang w:val="en-US"/>
+        </w:rPr>
+        <w:t>PJCB</w:t>
+      </w:r>
+      <w:r>
+        <w:rPr>
+          <w:rFonts w:ascii="Times New Roman" w:hAnsi="Times New Roman"/>
+          <w:sz w:val="32"/>
+          <w:szCs w:val="32"/>
+        </w:rPr>
+        <w:t>30120020481000000933</w:t>
+      </w:r>
+      <w:r>
+        <w:rPr>
+          <w:rFonts w:ascii="Times New Roman" w:hAnsi="Times New Roman"/>
+          <w:sz w:val="32"/>
+          <w:szCs w:val="32"/>
+        </w:rPr>
+        <w:t xml:space="preserve"> в </w:t>
+      </w:r>
+      <w:r>
+        <w:rPr>
+          <w:rFonts w:ascii="Times New Roman" w:hAnsi="Times New Roman"/>
+          <w:sz w:val="32"/>
+          <w:szCs w:val="32"/>
+        </w:rPr>
+        <w:t xml:space="preserve">ЦБУ 109 </w:t>
+      </w:r>
+      <w:r>
+        <w:rPr>
+          <w:rFonts w:ascii="Times New Roman" w:hAnsi="Times New Roman"/>
+          <w:sz w:val="32"/>
+          <w:szCs w:val="32"/>
+        </w:rPr>
+        <w:t>ОАО «</w:t>
+      </w:r>
+      <w:proofErr w:type="spellStart"/>
+      <w:r>
+        <w:rPr>
+          <w:rFonts w:ascii="Times New Roman" w:hAnsi="Times New Roman"/>
+          <w:sz w:val="32"/>
+          <w:szCs w:val="32"/>
+        </w:rPr>
+        <w:t>Приорбанк</w:t>
+      </w:r>
+      <w:proofErr w:type="spellEnd"/>
+      <w:r>
+        <w:rPr>
+          <w:rFonts w:ascii="Times New Roman" w:hAnsi="Times New Roman"/>
+          <w:sz w:val="32"/>
+          <w:szCs w:val="32"/>
+        </w:rPr>
+        <w:t>»</w:t>
+      </w:r>
+    </w:p>
+    <w:p>
+      <w:pPr>
+        <w:spacing w:after="0"/>
+        <w:rPr>
+          <w:rFonts w:ascii="Times New Roman" w:hAnsi="Times New Roman"/>
+          <w:sz w:val="32"/>
+          <w:szCs w:val="32"/>
+        </w:rPr>
+      </w:pPr>
+      <w:r>
+        <w:rPr>
+          <w:rFonts w:ascii="Times New Roman" w:hAnsi="Times New Roman"/>
+          <w:sz w:val="32"/>
+          <w:szCs w:val="32"/>
+        </w:rPr>
+        <w:t>Код</w:t>
+      </w:r>
+      <w:r>
+        <w:rPr>
+          <w:rFonts w:ascii="Times New Roman" w:hAnsi="Times New Roman"/>
+          <w:sz w:val="32"/>
+          <w:szCs w:val="32"/>
         </w:rPr>
         <w:t xml:space="preserve"> </w:t>
       </w:r>
-    </w:p>
-    <w:p>
-      <w:pPr>
-        <w:spacing w:after="0" w:line="240" w:lineRule="auto"/>
-        <w:rPr>
-          <w:rFonts w:ascii="Times New Roman" w:hAnsi="Times New Roman" w:cs="Times New Roman"/>
-          <w:b/>
-          <w:sz w:val="32"/>
-          <w:szCs w:val="32"/>
-          <w:u w:val="single"/>
-        </w:rPr>
-      </w:pPr>
-      <w:r>
-        <w:rPr>
-          <w:rFonts w:ascii="Times New Roman" w:hAnsi="Times New Roman" w:cs="Times New Roman"/>
-          <w:b/>
-          <w:sz w:val="32"/>
-          <w:szCs w:val="32"/>
-          <w:u w:val="single"/>
-        </w:rPr>
-        <w:t>и документы, связанные с ними</w:t>
-      </w:r>
-      <w:r>
-        <w:rPr>
-          <w:rFonts w:ascii="Times New Roman" w:hAnsi="Times New Roman" w:cs="Times New Roman"/>
-          <w:b/>
-          <w:sz w:val="32"/>
-          <w:szCs w:val="32"/>
-          <w:u w:val="single"/>
-        </w:rPr>
-        <w:t xml:space="preserve">): </w:t>
-      </w:r>
-    </w:p>
-    <w:p>
-      <w:pPr>
-        <w:spacing w:after="0" w:line="240" w:lineRule="auto"/>
-        <w:rPr>
-          <w:rFonts w:ascii="Times New Roman" w:hAnsi="Times New Roman" w:cs="Times New Roman"/>
-          <w:b/>
-          <w:sz w:val="32"/>
-          <w:szCs w:val="32"/>
-        </w:rPr>
-      </w:pPr>
-      <w:r>
-        <w:rPr>
-          <w:rFonts w:ascii="Times New Roman" w:hAnsi="Times New Roman" w:cs="Times New Roman"/>
-          <w:b/>
-          <w:sz w:val="32"/>
-          <w:szCs w:val="32"/>
-        </w:rPr>
-        <w:t xml:space="preserve">223049, Минский р-н, </w:t>
-      </w:r>
-      <w:proofErr w:type="spellStart"/>
-      <w:r>
-        <w:rPr>
-          <w:rFonts w:ascii="Times New Roman" w:hAnsi="Times New Roman" w:cs="Times New Roman"/>
-          <w:b/>
-          <w:sz w:val="32"/>
-          <w:szCs w:val="32"/>
-        </w:rPr>
-        <w:t>Щомыслицкий</w:t>
-      </w:r>
-      <w:proofErr w:type="spellEnd"/>
-      <w:r>
-        <w:rPr>
-          <w:rFonts w:ascii="Times New Roman" w:hAnsi="Times New Roman" w:cs="Times New Roman"/>
-          <w:b/>
-          <w:sz w:val="32"/>
-          <w:szCs w:val="32"/>
-        </w:rPr>
-        <w:t xml:space="preserve"> с/с, 19</w:t>
-      </w:r>
-      <w:r>
-        <w:rPr>
-          <w:rFonts w:ascii="Times New Roman" w:hAnsi="Times New Roman" w:cs="Times New Roman"/>
-          <w:b/>
-          <w:sz w:val="32"/>
-          <w:szCs w:val="32"/>
-        </w:rPr>
-        <w:t>/</w:t>
-      </w:r>
-      <w:r>
-        <w:rPr>
-          <w:rFonts w:ascii="Times New Roman" w:hAnsi="Times New Roman" w:cs="Times New Roman"/>
-          <w:b/>
-          <w:sz w:val="32"/>
-          <w:szCs w:val="32"/>
-        </w:rPr>
-        <w:t>4</w:t>
-      </w:r>
-    </w:p>
-    <w:p>
-      <w:pPr>
-        <w:spacing w:after="0"/>
-        <w:rPr>
-          <w:rFonts w:ascii="Times New Roman" w:hAnsi="Times New Roman" w:cs="Times New Roman"/>
-          <w:b/>
-          <w:sz w:val="32"/>
-          <w:szCs w:val="32"/>
-        </w:rPr>
-      </w:pPr>
-    </w:p>
-    <w:p>
-      <w:pPr>
-        <w:spacing w:after="0"/>
-        <w:rPr>
-          <w:rFonts w:ascii="Times New Roman" w:hAnsi="Times New Roman" w:cs="Times New Roman"/>
-          <w:sz w:val="32"/>
-          <w:szCs w:val="32"/>
-        </w:rPr>
-      </w:pPr>
-      <w:r>
-        <w:rPr>
-          <w:rFonts w:ascii="Times New Roman" w:hAnsi="Times New Roman" w:cs="Times New Roman"/>
-          <w:sz w:val="32"/>
-          <w:szCs w:val="32"/>
-        </w:rPr>
-        <w:t xml:space="preserve">Р/с </w:t>
-      </w:r>
-      <w:r>
-        <w:rPr>
-          <w:rFonts w:ascii="Times New Roman" w:hAnsi="Times New Roman" w:cs="Times New Roman"/>
+      <w:r>
+        <w:rPr>
+          <w:rFonts w:ascii="Times New Roman" w:hAnsi="Times New Roman"/>
           <w:sz w:val="32"/>
           <w:szCs w:val="32"/>
           <w:lang w:val="en-US"/>
         </w:rPr>
-        <w:t>BY</w:t>
-      </w:r>
-      <w:r>
-        <w:rPr>
-          <w:rFonts w:ascii="Times New Roman" w:hAnsi="Times New Roman" w:cs="Times New Roman"/>
-          <w:sz w:val="32"/>
-          <w:szCs w:val="32"/>
-        </w:rPr>
-        <w:t>06</w:t>
-      </w:r>
-      <w:r>
-        <w:rPr>
-          <w:rFonts w:ascii="Times New Roman" w:hAnsi="Times New Roman" w:cs="Times New Roman"/>
-          <w:sz w:val="32"/>
-          <w:szCs w:val="32"/>
-          <w:lang w:val="en-US"/>
-        </w:rPr>
-        <w:t>PJCB</w:t>
-      </w:r>
-      <w:r>
-        <w:rPr>
-          <w:rFonts w:ascii="Times New Roman" w:hAnsi="Times New Roman" w:cs="Times New Roman"/>
-          <w:sz w:val="32"/>
-          <w:szCs w:val="32"/>
-        </w:rPr>
-        <w:t>30120020481000000933</w:t>
-      </w:r>
-      <w:r>
-        <w:rPr>
-          <w:rFonts w:ascii="Times New Roman" w:hAnsi="Times New Roman" w:cs="Times New Roman"/>
-          <w:sz w:val="32"/>
-          <w:szCs w:val="32"/>
-        </w:rPr>
-        <w:t xml:space="preserve"> в </w:t>
-      </w:r>
-      <w:r>
-        <w:rPr>
-          <w:rFonts w:ascii="Times New Roman" w:hAnsi="Times New Roman" w:cs="Times New Roman"/>
-          <w:sz w:val="32"/>
-          <w:szCs w:val="32"/>
-        </w:rPr>
-        <w:t xml:space="preserve">ЦБУ 109 </w:t>
-      </w:r>
-      <w:r>
-        <w:rPr>
-          <w:rFonts w:ascii="Times New Roman" w:hAnsi="Times New Roman" w:cs="Times New Roman"/>
-          <w:sz w:val="32"/>
-          <w:szCs w:val="32"/>
-        </w:rPr>
-        <w:t>ОАО «</w:t>
-      </w:r>
-      <w:proofErr w:type="spellStart"/>
-      <w:r>
-        <w:rPr>
-          <w:rFonts w:ascii="Times New Roman" w:hAnsi="Times New Roman" w:cs="Times New Roman"/>
-          <w:sz w:val="32"/>
-          <w:szCs w:val="32"/>
-        </w:rPr>
-        <w:t>Приорбанк</w:t>
-      </w:r>
-      <w:proofErr w:type="spellEnd"/>
-      <w:r>
-        <w:rPr>
-          <w:rFonts w:ascii="Times New Roman" w:hAnsi="Times New Roman" w:cs="Times New Roman"/>
-          <w:sz w:val="32"/>
-          <w:szCs w:val="32"/>
-        </w:rPr>
-        <w:t>»</w:t>
-      </w:r>
-    </w:p>
-    <w:p>
-      <w:pPr>
-        <w:spacing w:after="0"/>
-        <w:rPr>
-          <w:rFonts w:ascii="Times New Roman" w:hAnsi="Times New Roman" w:cs="Times New Roman"/>
-          <w:sz w:val="32"/>
-          <w:szCs w:val="32"/>
-        </w:rPr>
-      </w:pPr>
-      <w:r>
-        <w:rPr>
-          <w:rFonts w:ascii="Times New Roman" w:hAnsi="Times New Roman" w:cs="Times New Roman"/>
-          <w:sz w:val="32"/>
-          <w:szCs w:val="32"/>
-        </w:rPr>
-        <w:t>Код</w:t>
-      </w:r>
-      <w:r>
-        <w:rPr>
-          <w:rFonts w:ascii="Times New Roman" w:hAnsi="Times New Roman" w:cs="Times New Roman"/>
-          <w:sz w:val="32"/>
-          <w:szCs w:val="32"/>
-        </w:rPr>
-        <w:t xml:space="preserve"> </w:t>
-      </w:r>
-      <w:r>
-        <w:rPr>
-          <w:rFonts w:ascii="Times New Roman" w:hAnsi="Times New Roman" w:cs="Times New Roman"/>
-          <w:sz w:val="32"/>
-          <w:szCs w:val="32"/>
-          <w:lang w:val="en-US"/>
-        </w:rPr>
         <w:t>PJCBBY</w:t>
       </w:r>
       <w:r>
         <w:rPr>
-          <w:rFonts w:ascii="Times New Roman" w:hAnsi="Times New Roman" w:cs="Times New Roman"/>
+          <w:rFonts w:ascii="Times New Roman" w:hAnsi="Times New Roman"/>
           <w:sz w:val="32"/>
           <w:szCs w:val="32"/>
         </w:rPr>
@@ -373,7 +333,7 @@
       </w:r>
       <w:r>
         <w:rPr>
-          <w:rFonts w:ascii="Times New Roman" w:hAnsi="Times New Roman" w:cs="Times New Roman"/>
+          <w:rFonts w:ascii="Times New Roman" w:hAnsi="Times New Roman"/>
           <w:sz w:val="32"/>
           <w:szCs w:val="32"/>
           <w:lang w:val="en-US"/>
@@ -419,7 +379,7 @@
       <w:pPr>
         <w:spacing w:after="0"/>
         <w:rPr>
-          <w:rFonts w:ascii="Times New Roman" w:hAnsi="Times New Roman" w:cs="Times New Roman"/>
+          <w:rFonts w:ascii="Times New Roman" w:hAnsi="Times New Roman"/>
           <w:sz w:val="32"/>
           <w:szCs w:val="32"/>
         </w:rPr>
@@ -429,27 +389,25 @@
       <w:pPr>
         <w:spacing w:after="0"/>
         <w:rPr>
-          <w:rFonts w:ascii="Times New Roman" w:hAnsi="Times New Roman" w:cs="Times New Roman"/>
-          <w:sz w:val="32"/>
-          <w:szCs w:val="32"/>
-        </w:rPr>
-      </w:pPr>
-      <w:r>
-        <w:rPr>
-          <w:rFonts w:ascii="Times New Roman" w:hAnsi="Times New Roman" w:cs="Times New Roman"/>
+          <w:rFonts w:ascii="Times New Roman" w:hAnsi="Times New Roman"/>
+          <w:sz w:val="32"/>
+          <w:szCs w:val="32"/>
+        </w:rPr>
+      </w:pPr>
+      <w:r>
+        <w:rPr>
+          <w:rFonts w:ascii="Times New Roman" w:hAnsi="Times New Roman"/>
           <w:sz w:val="32"/>
           <w:szCs w:val="32"/>
         </w:rPr>
         <w:t>УНП 800002576, ОКПО 37611945</w:t>
       </w:r>
-      <w:bookmarkStart w:id="0" w:name="_GoBack"/>
-      <w:bookmarkEnd w:id="0"/>
     </w:p>
     <w:p>
       <w:pPr>
         <w:spacing w:after="0"/>
         <w:rPr>
-          <w:rFonts w:ascii="Times New Roman" w:hAnsi="Times New Roman" w:cs="Times New Roman"/>
+          <w:rFonts w:ascii="Times New Roman" w:hAnsi="Times New Roman"/>
           <w:sz w:val="32"/>
           <w:szCs w:val="32"/>
         </w:rPr>
@@ -459,14 +417,14 @@
       <w:pPr>
         <w:spacing w:after="0"/>
         <w:rPr>
-          <w:rFonts w:ascii="Times New Roman" w:hAnsi="Times New Roman" w:cs="Times New Roman"/>
-          <w:sz w:val="32"/>
-          <w:szCs w:val="32"/>
-        </w:rPr>
-      </w:pPr>
-      <w:r>
-        <w:rPr>
-          <w:rFonts w:ascii="Times New Roman" w:hAnsi="Times New Roman" w:cs="Times New Roman"/>
+          <w:rFonts w:ascii="Times New Roman" w:hAnsi="Times New Roman"/>
+          <w:sz w:val="32"/>
+          <w:szCs w:val="32"/>
+        </w:rPr>
+      </w:pPr>
+      <w:r>
+        <w:rPr>
+          <w:rFonts w:ascii="Times New Roman" w:hAnsi="Times New Roman"/>
           <w:sz w:val="32"/>
           <w:szCs w:val="32"/>
         </w:rPr>
@@ -475,7 +433,7 @@
       <w:proofErr w:type="spellStart"/>
       <w:r>
         <w:rPr>
-          <w:rFonts w:ascii="Times New Roman" w:hAnsi="Times New Roman" w:cs="Times New Roman"/>
+          <w:rFonts w:ascii="Times New Roman" w:hAnsi="Times New Roman"/>
           <w:sz w:val="32"/>
           <w:szCs w:val="32"/>
         </w:rPr>
@@ -484,7 +442,7 @@
       <w:proofErr w:type="spellEnd"/>
       <w:r>
         <w:rPr>
-          <w:rFonts w:ascii="Times New Roman" w:hAnsi="Times New Roman" w:cs="Times New Roman"/>
+          <w:rFonts w:ascii="Times New Roman" w:hAnsi="Times New Roman"/>
           <w:sz w:val="32"/>
           <w:szCs w:val="32"/>
         </w:rPr>
@@ -495,14 +453,14 @@
       <w:pPr>
         <w:spacing w:after="0"/>
         <w:rPr>
-          <w:rFonts w:ascii="Times New Roman" w:hAnsi="Times New Roman" w:cs="Times New Roman"/>
-          <w:sz w:val="32"/>
-          <w:szCs w:val="32"/>
-        </w:rPr>
-      </w:pPr>
-      <w:r>
-        <w:rPr>
-          <w:rFonts w:ascii="Times New Roman" w:hAnsi="Times New Roman" w:cs="Times New Roman"/>
+          <w:rFonts w:ascii="Times New Roman" w:hAnsi="Times New Roman"/>
+          <w:sz w:val="32"/>
+          <w:szCs w:val="32"/>
+        </w:rPr>
+      </w:pPr>
+      <w:r>
+        <w:rPr>
+          <w:rFonts w:ascii="Times New Roman" w:hAnsi="Times New Roman"/>
           <w:sz w:val="32"/>
           <w:szCs w:val="32"/>
         </w:rPr>
@@ -510,7 +468,7 @@
       </w:r>
       <w:r>
         <w:rPr>
-          <w:rFonts w:ascii="Times New Roman" w:hAnsi="Times New Roman" w:cs="Times New Roman"/>
+          <w:rFonts w:ascii="Times New Roman" w:hAnsi="Times New Roman"/>
           <w:sz w:val="32"/>
           <w:szCs w:val="32"/>
         </w:rPr>
@@ -521,7 +479,7 @@
       <w:pPr>
         <w:spacing w:after="0"/>
         <w:rPr>
-          <w:rFonts w:ascii="Times New Roman" w:hAnsi="Times New Roman" w:cs="Times New Roman"/>
+          <w:rFonts w:ascii="Times New Roman" w:hAnsi="Times New Roman"/>
           <w:sz w:val="32"/>
           <w:szCs w:val="32"/>
         </w:rPr>
@@ -531,14 +489,14 @@
       <w:pPr>
         <w:spacing w:after="0"/>
         <w:rPr>
-          <w:rFonts w:ascii="Times New Roman" w:hAnsi="Times New Roman" w:cs="Times New Roman"/>
-          <w:sz w:val="32"/>
-          <w:szCs w:val="32"/>
-        </w:rPr>
-      </w:pPr>
-      <w:r>
-        <w:rPr>
-          <w:rFonts w:ascii="Times New Roman" w:hAnsi="Times New Roman" w:cs="Times New Roman"/>
+          <w:rFonts w:ascii="Times New Roman" w:hAnsi="Times New Roman"/>
+          <w:sz w:val="32"/>
+          <w:szCs w:val="32"/>
+        </w:rPr>
+      </w:pPr>
+      <w:r>
+        <w:rPr>
+          <w:rFonts w:ascii="Times New Roman" w:hAnsi="Times New Roman"/>
           <w:sz w:val="32"/>
           <w:szCs w:val="32"/>
         </w:rPr>
@@ -560,17 +518,11 @@
   <w:docDefaults>
     <w:rPrDefault>
       <w:rPr>
-        <w:rFonts w:asciiTheme="minorHAnsi" w:eastAsiaTheme="minorEastAsia" w:hAnsiTheme="minorHAnsi" w:cstheme="minorBidi"/>
-        <w:sz w:val="22"/>
-        <w:szCs w:val="22"/>
+        <w:rFonts w:ascii="Calibri" w:eastAsia="Times New Roman" w:hAnsi="Calibri" w:cs="Times New Roman"/>
         <w:lang w:val="ru-RU" w:eastAsia="ru-RU" w:bidi="ar-SA"/>
       </w:rPr>
     </w:rPrDefault>
-    <w:pPrDefault>
-      <w:pPr>
-        <w:spacing w:after="200" w:line="276" w:lineRule="auto"/>
-      </w:pPr>
-    </w:pPrDefault>
+    <w:pPrDefault/>
   </w:docDefaults>
   <w:latentStyles w:defLockedState="0" w:defUIPriority="99" w:defSemiHidden="0" w:defUnhideWhenUsed="0" w:defQFormat="0" w:count="371">
     <w:lsdException w:name="Normal" w:uiPriority="0" w:qFormat="1"/>
@@ -949,6 +901,13 @@
     <w:name w:val="Normal"/>
     <w:qFormat/>
     <w:rsid w:val="009904B9"/>
+    <w:pPr>
+      <w:spacing w:after="200" w:line="276" w:lineRule="auto"/>
+    </w:pPr>
+    <w:rPr>
+      <w:sz w:val="22"/>
+      <w:szCs w:val="22"/>
+    </w:rPr>
   </w:style>
   <w:style w:type="character" w:default="1" w:styleId="a0">
     <w:name w:val="Default Paragraph Font"/>
@@ -988,7 +947,7 @@
       <w:spacing w:before="100" w:beforeAutospacing="1" w:after="100" w:afterAutospacing="1" w:line="240" w:lineRule="auto"/>
     </w:pPr>
     <w:rPr>
-      <w:rFonts w:ascii="Times New Roman" w:eastAsia="Times New Roman" w:hAnsi="Times New Roman" w:cs="Times New Roman"/>
+      <w:rFonts w:ascii="Times New Roman" w:hAnsi="Times New Roman"/>
       <w:sz w:val="24"/>
       <w:szCs w:val="24"/>
     </w:rPr>
@@ -1007,44 +966,44 @@
         <a:sysClr val="window" lastClr="FFFFFF"/>
       </a:lt1>
       <a:dk2>
-        <a:srgbClr val="1F497D"/>
+        <a:srgbClr val="44546A"/>
       </a:dk2>
       <a:lt2>
-        <a:srgbClr val="EEECE1"/>
+        <a:srgbClr val="E7E6E6"/>
       </a:lt2>
       <a:accent1>
-        <a:srgbClr val="4F81BD"/>
+        <a:srgbClr val="5B9BD5"/>
       </a:accent1>
       <a:accent2>
-        <a:srgbClr val="C0504D"/>
+        <a:srgbClr val="ED7D31"/>
       </a:accent2>
       <a:accent3>
-        <a:srgbClr val="9BBB59"/>
+        <a:srgbClr val="A5A5A5"/>
       </a:accent3>
       <a:accent4>
-        <a:srgbClr val="8064A2"/>
+        <a:srgbClr val="FFC000"/>
       </a:accent4>
       <a:accent5>
-        <a:srgbClr val="4BACC6"/>
+        <a:srgbClr val="4472C4"/>
       </a:accent5>
       <a:accent6>
-        <a:srgbClr val="F79646"/>
+        <a:srgbClr val="70AD47"/>
       </a:accent6>
       <a:hlink>
-        <a:srgbClr val="0000FF"/>
+        <a:srgbClr val="0563C1"/>
       </a:hlink>
       <a:folHlink>
-        <a:srgbClr val="800080"/>
+        <a:srgbClr val="954F72"/>
       </a:folHlink>
     </a:clrScheme>
     <a:fontScheme name="Стандартная">
       <a:majorFont>
-        <a:latin typeface="Cambria"/>
+        <a:latin typeface="Calibri Light" panose="020F0302020204030204"/>
         <a:ea typeface=""/>
         <a:cs typeface=""/>
-        <a:font script="Jpan" typeface="ＭＳ ゴシック"/>
+        <a:font script="Jpan" typeface="游ゴシック Light"/>
         <a:font script="Hang" typeface="맑은 고딕"/>
-        <a:font script="Hans" typeface="宋体"/>
+        <a:font script="Hans" typeface="等线 Light"/>
         <a:font script="Hant" typeface="新細明體"/>
         <a:font script="Arab" typeface="Times New Roman"/>
         <a:font script="Hebr" typeface="Times New Roman"/>
@@ -1071,14 +1030,15 @@
         <a:font script="Mong" typeface="Mongolian Baiti"/>
         <a:font script="Viet" typeface="Times New Roman"/>
         <a:font script="Uigh" typeface="Microsoft Uighur"/>
+        <a:font script="Geor" typeface="Sylfaen"/>
       </a:majorFont>
       <a:minorFont>
-        <a:latin typeface="Calibri"/>
+        <a:latin typeface="Calibri" panose="020F0502020204030204"/>
         <a:ea typeface=""/>
         <a:cs typeface=""/>
-        <a:font script="Jpan" typeface="ＭＳ 明朝"/>
+        <a:font script="Jpan" typeface="游明朝"/>
         <a:font script="Hang" typeface="맑은 고딕"/>
-        <a:font script="Hans" typeface="宋体"/>
+        <a:font script="Hans" typeface="等线"/>
         <a:font script="Hant" typeface="新細明體"/>
         <a:font script="Arab" typeface="Arial"/>
         <a:font script="Hebr" typeface="Arial"/>
@@ -1105,6 +1065,7 @@
         <a:font script="Mong" typeface="Mongolian Baiti"/>
         <a:font script="Viet" typeface="Arial"/>
         <a:font script="Uigh" typeface="Microsoft Uighur"/>
+        <a:font script="Geor" typeface="Sylfaen"/>
       </a:minorFont>
     </a:fontScheme>
     <a:fmtScheme name="Стандартная">
@@ -1116,165 +1077,141 @@
           <a:gsLst>
             <a:gs pos="0">
               <a:schemeClr val="phClr">
-                <a:tint val="50000"/>
-                <a:satMod val="300000"/>
+                <a:lumMod val="110000"/>
+                <a:satMod val="105000"/>
+                <a:tint val="67000"/>
               </a:schemeClr>
             </a:gs>
-            <a:gs pos="35000">
+            <a:gs pos="50000">
               <a:schemeClr val="phClr">
-                <a:tint val="37000"/>
-                <a:satMod val="300000"/>
+                <a:lumMod val="105000"/>
+                <a:satMod val="103000"/>
+                <a:tint val="73000"/>
               </a:schemeClr>
             </a:gs>
             <a:gs pos="100000">
               <a:schemeClr val="phClr">
-                <a:tint val="15000"/>
-                <a:satMod val="350000"/>
+                <a:lumMod val="105000"/>
+                <a:satMod val="109000"/>
+                <a:tint val="81000"/>
               </a:schemeClr>
             </a:gs>
           </a:gsLst>
-          <a:lin ang="16200000" scaled="1"/>
+          <a:lin ang="5400000" scaled="0"/>
         </a:gradFill>
         <a:gradFill rotWithShape="1">
           <a:gsLst>
             <a:gs pos="0">
               <a:schemeClr val="phClr">
-                <a:shade val="51000"/>
-                <a:satMod val="130000"/>
+                <a:satMod val="103000"/>
+                <a:lumMod val="102000"/>
+                <a:tint val="94000"/>
               </a:schemeClr>
             </a:gs>
-            <a:gs pos="80000">
+            <a:gs pos="50000">
               <a:schemeClr val="phClr">
-                <a:shade val="93000"/>
-                <a:satMod val="130000"/>
+                <a:satMod val="110000"/>
+                <a:lumMod val="100000"/>
+                <a:shade val="100000"/>
               </a:schemeClr>
             </a:gs>
             <a:gs pos="100000">
               <a:schemeClr val="phClr">
-                <a:shade val="94000"/>
-                <a:satMod val="135000"/>
+                <a:lumMod val="99000"/>
+                <a:satMod val="120000"/>
+                <a:shade val="78000"/>
               </a:schemeClr>
             </a:gs>
           </a:gsLst>
-          <a:lin ang="16200000" scaled="0"/>
+          <a:lin ang="5400000" scaled="0"/>
         </a:gradFill>
       </a:fillStyleLst>
       <a:lnStyleLst>
-        <a:ln w="9525" cap="flat" cmpd="sng" algn="ctr">
-          <a:solidFill>
-            <a:schemeClr val="phClr">
-              <a:shade val="95000"/>
-              <a:satMod val="105000"/>
-            </a:schemeClr>
-          </a:solidFill>
-          <a:prstDash val="solid"/>
-        </a:ln>
-        <a:ln w="25400" cap="flat" cmpd="sng" algn="ctr">
+        <a:ln w="6350" cap="flat" cmpd="sng" algn="ctr">
           <a:solidFill>
             <a:schemeClr val="phClr"/>
           </a:solidFill>
           <a:prstDash val="solid"/>
+          <a:miter lim="800000"/>
         </a:ln>
-        <a:ln w="38100" cap="flat" cmpd="sng" algn="ctr">
+        <a:ln w="12700" cap="flat" cmpd="sng" algn="ctr">
           <a:solidFill>
             <a:schemeClr val="phClr"/>
           </a:solidFill>
           <a:prstDash val="solid"/>
+          <a:miter lim="800000"/>
+        </a:ln>
+        <a:ln w="19050" cap="flat" cmpd="sng" algn="ctr">
+          <a:solidFill>
+            <a:schemeClr val="phClr"/>
+          </a:solidFill>
+          <a:prstDash val="solid"/>
+          <a:miter lim="800000"/>
         </a:ln>
       </a:lnStyleLst>
       <a:effectStyleLst>
         <a:effectStyle>
+          <a:effectLst/>
+        </a:effectStyle>
+        <a:effectStyle>
+          <a:effectLst/>
+        </a:effectStyle>
+        <a:effectStyle>
           <a:effectLst>
-            <a:outerShdw blurRad="40000" dist="20000" dir="5400000" rotWithShape="0">
+            <a:outerShdw blurRad="57150" dist="19050" dir="5400000" algn="ctr" rotWithShape="0">
               <a:srgbClr val="000000">
-                <a:alpha val="38000"/>
+                <a:alpha val="63000"/>
               </a:srgbClr>
             </a:outerShdw>
           </a:effectLst>
-        </a:effectStyle>
-        <a:effectStyle>
-          <a:effectLst>
-            <a:outerShdw blurRad="40000" dist="23000" dir="5400000" rotWithShape="0">
-              <a:srgbClr val="000000">
-                <a:alpha val="35000"/>
-              </a:srgbClr>
-            </a:outerShdw>
-          </a:effectLst>
-        </a:effectStyle>
-        <a:effectStyle>
-          <a:effectLst>
-            <a:outerShdw blurRad="40000" dist="23000" dir="5400000" rotWithShape="0">
-              <a:srgbClr val="000000">
-                <a:alpha val="35000"/>
-              </a:srgbClr>
-            </a:outerShdw>
-          </a:effectLst>
-          <a:scene3d>
-            <a:camera prst="orthographicFront">
-              <a:rot lat="0" lon="0" rev="0"/>
-            </a:camera>
-            <a:lightRig rig="threePt" dir="t">
-              <a:rot lat="0" lon="0" rev="1200000"/>
-            </a:lightRig>
-          </a:scene3d>
-          <a:sp3d>
-            <a:bevelT w="63500" h="25400"/>
-          </a:sp3d>
         </a:effectStyle>
       </a:effectStyleLst>
       <a:bgFillStyleLst>
         <a:solidFill>
           <a:schemeClr val="phClr"/>
         </a:solidFill>
+        <a:solidFill>
+          <a:schemeClr val="phClr">
+            <a:tint val="95000"/>
+            <a:satMod val="170000"/>
+          </a:schemeClr>
+        </a:solidFill>
         <a:gradFill rotWithShape="1">
           <a:gsLst>
             <a:gs pos="0">
               <a:schemeClr val="phClr">
-                <a:tint val="40000"/>
-                <a:satMod val="350000"/>
+                <a:tint val="93000"/>
+                <a:satMod val="150000"/>
+                <a:shade val="98000"/>
+                <a:lumMod val="102000"/>
               </a:schemeClr>
             </a:gs>
-            <a:gs pos="40000">
+            <a:gs pos="50000">
               <a:schemeClr val="phClr">
-                <a:tint val="45000"/>
-                <a:shade val="99000"/>
-                <a:satMod val="350000"/>
+                <a:tint val="98000"/>
+                <a:satMod val="130000"/>
+                <a:shade val="90000"/>
+                <a:lumMod val="103000"/>
               </a:schemeClr>
             </a:gs>
             <a:gs pos="100000">
               <a:schemeClr val="phClr">
-                <a:shade val="20000"/>
-                <a:satMod val="255000"/>
+                <a:shade val="63000"/>
+                <a:satMod val="120000"/>
               </a:schemeClr>
             </a:gs>
           </a:gsLst>
-          <a:path path="circle">
-            <a:fillToRect l="50000" t="-80000" r="50000" b="180000"/>
-          </a:path>
-        </a:gradFill>
-        <a:gradFill rotWithShape="1">
-          <a:gsLst>
-            <a:gs pos="0">
-              <a:schemeClr val="phClr">
-                <a:tint val="80000"/>
-                <a:satMod val="300000"/>
-              </a:schemeClr>
-            </a:gs>
-            <a:gs pos="100000">
-              <a:schemeClr val="phClr">
-                <a:shade val="30000"/>
-                <a:satMod val="200000"/>
-              </a:schemeClr>
-            </a:gs>
-          </a:gsLst>
-          <a:path path="circle">
-            <a:fillToRect l="50000" t="50000" r="50000" b="50000"/>
-          </a:path>
+          <a:lin ang="5400000" scaled="0"/>
         </a:gradFill>
       </a:bgFillStyleLst>
     </a:fmtScheme>
   </a:themeElements>
   <a:objectDefaults/>
   <a:extraClrSchemeLst/>
+  <a:extLst>
+    <a:ext uri="{05A4C25C-085E-4340-85A3-A5531E510DB2}">
+      <thm15:themeFamily xmlns:thm15="http://schemas.microsoft.com/office/thememl/2012/main" name="Office Theme" id="{62F939B6-93AF-4DB8-9C6B-D6C7DFDC589F}" vid="{4A3C46E8-61CC-4603-A589-7422A47A8E4A}"/>
+    </a:ext>
+  </a:extLst>
 </a:theme>
 </file>
</xml_diff>